<commit_message>
Finish documentation. Ready to submit for marking. Signed-off-by:Bradley Willcott <bw.opensource@yahoo.com>
</commit_message>
<xml_diff>
--- a/M198449_Java3AT2Q1_PDS.docx
+++ b/M198449_Java3AT2Q1_PDS.docx
@@ -220,11 +220,63 @@
     </w:p>
     <w:p>
       <w:pPr>
-        <w:pStyle w:val="Title"/>
-        <w:rPr>
-          <w:rFonts w:ascii="Arial" w:hAnsi="Arial" w:cs="Arial"/>
-        </w:rPr>
-      </w:pPr>
+        <w:pBdr>
+          <w:top w:val="single" w:sz="4" w:space="1" w:color="auto"/>
+          <w:left w:val="single" w:sz="4" w:space="4" w:color="auto"/>
+          <w:bottom w:val="single" w:sz="4" w:space="1" w:color="auto"/>
+          <w:right w:val="single" w:sz="4" w:space="4" w:color="auto"/>
+        </w:pBdr>
+        <w:ind w:left="0" w:right="7065"/>
+        <w:rPr>
+          <w:rFonts w:asciiTheme="minorHAnsi" w:hAnsiTheme="minorHAnsi" w:cstheme="minorHAnsi"/>
+        </w:rPr>
+      </w:pPr>
+      <w:r>
+        <w:rPr>
+          <w:rFonts w:asciiTheme="minorHAnsi" w:hAnsiTheme="minorHAnsi" w:cstheme="minorHAnsi"/>
+        </w:rPr>
+        <w:t>Name: Bradley Willcott</w:t>
+      </w:r>
+    </w:p>
+    <w:p>
+      <w:pPr>
+        <w:pBdr>
+          <w:top w:val="single" w:sz="4" w:space="1" w:color="auto"/>
+          <w:left w:val="single" w:sz="4" w:space="4" w:color="auto"/>
+          <w:bottom w:val="single" w:sz="4" w:space="1" w:color="auto"/>
+          <w:right w:val="single" w:sz="4" w:space="4" w:color="auto"/>
+        </w:pBdr>
+        <w:ind w:left="0" w:right="7065"/>
+        <w:rPr>
+          <w:rFonts w:asciiTheme="minorHAnsi" w:hAnsiTheme="minorHAnsi" w:cstheme="minorHAnsi"/>
+        </w:rPr>
+      </w:pPr>
+      <w:r>
+        <w:rPr>
+          <w:rFonts w:asciiTheme="minorHAnsi" w:hAnsiTheme="minorHAnsi" w:cstheme="minorHAnsi"/>
+        </w:rPr>
+        <w:t>ID: M198449</w:t>
+      </w:r>
+    </w:p>
+    <w:p>
+      <w:pPr>
+        <w:pBdr>
+          <w:top w:val="single" w:sz="4" w:space="1" w:color="auto"/>
+          <w:left w:val="single" w:sz="4" w:space="4" w:color="auto"/>
+          <w:bottom w:val="single" w:sz="4" w:space="1" w:color="auto"/>
+          <w:right w:val="single" w:sz="4" w:space="4" w:color="auto"/>
+        </w:pBdr>
+        <w:ind w:left="0" w:right="7065"/>
+        <w:rPr>
+          <w:rFonts w:asciiTheme="minorHAnsi" w:hAnsiTheme="minorHAnsi" w:cstheme="minorHAnsi"/>
+        </w:rPr>
+      </w:pPr>
+      <w:r>
+        <w:rPr>
+          <w:rFonts w:asciiTheme="minorHAnsi" w:hAnsiTheme="minorHAnsi" w:cstheme="minorHAnsi"/>
+        </w:rPr>
+        <w:t>Date: 29 July 2021</w:t>
+      </w:r>
     </w:p>
     <w:p>
       <w:pPr>
@@ -2463,6 +2515,10 @@
       <w:bookmarkEnd w:id="27"/>
     </w:p>
     <w:p>
+      <w:pPr>
+        <w:ind w:left="0"/>
+        <w:jc w:val="center"/>
+      </w:pPr>
       <w:r>
         <w:rPr>
           <w:noProof/>
@@ -2706,7 +2762,7 @@
       <w:footerReference w:type="default" r:id="rId10"/>
       <w:headerReference w:type="first" r:id="rId11"/>
       <w:pgSz w:w="12240" w:h="15840" w:code="1"/>
-      <w:pgMar w:top="979" w:right="1440" w:bottom="648" w:left="1440" w:header="720" w:footer="720" w:gutter="432"/>
+      <w:pgMar w:top="979" w:right="1467" w:bottom="648" w:left="1440" w:header="720" w:footer="720" w:gutter="432"/>
       <w:cols w:space="720"/>
       <w:titlePg/>
       <w:docGrid w:linePitch="360"/>
@@ -2922,7 +2978,6 @@
       </w:tabs>
       <w:spacing w:before="0" w:after="0"/>
       <w:ind w:left="14"/>
-      <w:jc w:val="center"/>
       <w:rPr>
         <w:rFonts w:ascii="Arial" w:hAnsi="Arial" w:cs="Arial"/>
         <w:b/>
@@ -2941,7 +2996,7 @@
         <w:sz w:val="18"/>
         <w:szCs w:val="18"/>
       </w:rPr>
-      <w:fldChar w:fldCharType="begin"/>
+      <w:tab/>
     </w:r>
     <w:r>
       <w:rPr>
@@ -2951,7 +3006,7 @@
         <w:sz w:val="18"/>
         <w:szCs w:val="18"/>
       </w:rPr>
-      <w:instrText xml:space="preserve"> SUBJECT  \* MERGEFORMAT </w:instrText>
+      <w:fldChar w:fldCharType="begin"/>
     </w:r>
     <w:r>
       <w:rPr>
@@ -2961,7 +3016,7 @@
         <w:sz w:val="18"/>
         <w:szCs w:val="18"/>
       </w:rPr>
-      <w:fldChar w:fldCharType="separate"/>
+      <w:instrText xml:space="preserve"> SUBJECT  \* MERGEFORMAT </w:instrText>
     </w:r>
     <w:r>
       <w:rPr>
@@ -2971,7 +3026,7 @@
         <w:sz w:val="18"/>
         <w:szCs w:val="18"/>
       </w:rPr>
-      <w:t>Java3 AT2 Q1</w:t>
+      <w:fldChar w:fldCharType="separate"/>
     </w:r>
     <w:r>
       <w:rPr>
@@ -2981,7 +3036,37 @@
         <w:sz w:val="18"/>
         <w:szCs w:val="18"/>
       </w:rPr>
+      <w:t>Java3 AT2 Q1</w:t>
+    </w:r>
+    <w:r>
+      <w:rPr>
+        <w:rFonts w:ascii="Arial" w:hAnsi="Arial" w:cs="Arial"/>
+        <w:b/>
+        <w:i/>
+        <w:sz w:val="18"/>
+        <w:szCs w:val="18"/>
+      </w:rPr>
       <w:fldChar w:fldCharType="end"/>
+    </w:r>
+    <w:r>
+      <w:rPr>
+        <w:rFonts w:ascii="Arial" w:hAnsi="Arial" w:cs="Arial"/>
+        <w:b/>
+        <w:i/>
+        <w:sz w:val="18"/>
+        <w:szCs w:val="18"/>
+      </w:rPr>
+      <w:tab/>
+    </w:r>
+    <w:r>
+      <w:rPr>
+        <w:rFonts w:ascii="Arial" w:hAnsi="Arial" w:cs="Arial"/>
+        <w:b/>
+        <w:iCs/>
+        <w:sz w:val="18"/>
+        <w:szCs w:val="18"/>
+      </w:rPr>
+      <w:t>M198449</w:t>
     </w:r>
   </w:p>
   <w:p>
@@ -7069,7 +7154,6 @@
   <w:style w:type="character" w:default="1" w:styleId="DefaultParagraphFont">
     <w:name w:val="Default Paragraph Font"/>
     <w:uiPriority w:val="1"/>
-    <w:semiHidden/>
     <w:unhideWhenUsed/>
   </w:style>
   <w:style w:type="table" w:default="1" w:styleId="TableNormal">

</xml_diff>